<commit_message>
Fixes and new features: Display Normals with N Key
</commit_message>
<xml_diff>
--- a/README.docx
+++ b/README.docx
@@ -22,9 +22,11 @@
       <w:pPr>
         <w:pStyle w:val="Heading1"/>
       </w:pPr>
+      <w:proofErr w:type="spellStart"/>
       <w:r>
         <w:t>Shader</w:t>
       </w:r>
+      <w:proofErr w:type="spellEnd"/>
     </w:p>
     <w:p>
       <w:pPr>
@@ -50,7 +52,15 @@
         </w:numPr>
       </w:pPr>
       <w:r>
-        <w:t>Fix Shader.SetUniform (partially fixed)</w:t>
+        <w:t xml:space="preserve">Fix </w:t>
+      </w:r>
+      <w:proofErr w:type="spellStart"/>
+      <w:r>
+        <w:t>Shader.SetUniform</w:t>
+      </w:r>
+      <w:proofErr w:type="spellEnd"/>
+      <w:r>
+        <w:t xml:space="preserve"> (partially fixed)</w:t>
       </w:r>
     </w:p>
     <w:p>
@@ -61,15 +71,26 @@
           <w:numId w:val="1"/>
         </w:numPr>
       </w:pPr>
-      <w:r>
-        <w:t>UnProject??</w:t>
+      <w:proofErr w:type="spellStart"/>
+      <w:r>
+        <w:t>UnProject</w:t>
+      </w:r>
+      <w:proofErr w:type="spellEnd"/>
+      <w:r>
+        <w:t>??</w:t>
       </w:r>
     </w:p>
     <w:p>
       <w:pPr>
         <w:pStyle w:val="Heading1"/>
-      </w:pPr>
-      <w:r>
+        <w:rPr>
+          <w:strike/>
+        </w:rPr>
+      </w:pPr>
+      <w:r>
+        <w:rPr>
+          <w:strike/>
+        </w:rPr>
         <w:t>Mars</w:t>
       </w:r>
     </w:p>
@@ -80,8 +101,14 @@
           <w:ilvl w:val="0"/>
           <w:numId w:val="7"/>
         </w:numPr>
-      </w:pPr>
-      <w:r>
+        <w:rPr>
+          <w:strike/>
+        </w:rPr>
+      </w:pPr>
+      <w:r>
+        <w:rPr>
+          <w:strike/>
+        </w:rPr>
         <w:t>Load Data</w:t>
       </w:r>
     </w:p>
@@ -92,27 +119,39 @@
           <w:ilvl w:val="0"/>
           <w:numId w:val="7"/>
         </w:numPr>
-      </w:pPr>
-      <w:r>
+        <w:rPr>
+          <w:strike/>
+        </w:rPr>
+      </w:pPr>
+      <w:r>
+        <w:rPr>
+          <w:strike/>
+        </w:rPr>
         <w:t>Distort Surface</w:t>
-      </w:r>
-    </w:p>
-    <w:p>
-      <w:pPr>
-        <w:pStyle w:val="ListParagraph"/>
-        <w:numPr>
-          <w:ilvl w:val="0"/>
-          <w:numId w:val="7"/>
-        </w:numPr>
-      </w:pPr>
-      <w:r>
-        <w:t>Inherit nicely</w:t>
       </w:r>
       <w:bookmarkStart w:id="0" w:name="_GoBack"/>
       <w:bookmarkEnd w:id="0"/>
     </w:p>
     <w:p>
       <w:pPr>
+        <w:pStyle w:val="ListParagraph"/>
+        <w:numPr>
+          <w:ilvl w:val="0"/>
+          <w:numId w:val="7"/>
+        </w:numPr>
+        <w:rPr>
+          <w:strike/>
+        </w:rPr>
+      </w:pPr>
+      <w:r>
+        <w:rPr>
+          <w:strike/>
+        </w:rPr>
+        <w:t>Inherit nicely</w:t>
+      </w:r>
+    </w:p>
+    <w:p>
+      <w:pPr>
         <w:pStyle w:val="Heading1"/>
       </w:pPr>
       <w:r>
@@ -127,12 +166,14 @@
           <w:numId w:val="1"/>
         </w:numPr>
       </w:pPr>
+      <w:proofErr w:type="spellStart"/>
       <w:r>
         <w:t>Mesh.</w:t>
       </w:r>
       <w:r>
         <w:t>CalculateNormals</w:t>
       </w:r>
+      <w:proofErr w:type="spellEnd"/>
       <w:r>
         <w:t xml:space="preserve"> with averaged cross products, checkout cookbook</w:t>
       </w:r>
@@ -148,9 +189,11 @@
           <w:numId w:val="1"/>
         </w:numPr>
       </w:pPr>
+      <w:proofErr w:type="spellStart"/>
       <w:r>
         <w:t>Mesh.BuildNormalVisualization</w:t>
       </w:r>
+      <w:proofErr w:type="spellEnd"/>
     </w:p>
     <w:p>
       <w:pPr>
@@ -163,9 +206,11 @@
       <w:r>
         <w:t xml:space="preserve">y from 0 to height, x from 0 to width, vertices -&gt; </w:t>
       </w:r>
+      <w:proofErr w:type="spellStart"/>
       <w:r>
         <w:t>vbo</w:t>
       </w:r>
+      <w:proofErr w:type="spellEnd"/>
     </w:p>
     <w:p>
       <w:pPr>
@@ -272,11 +317,19 @@
       <w:r>
         <w:t xml:space="preserve">, Cardinal, </w:t>
       </w:r>
+      <w:proofErr w:type="spellStart"/>
       <w:r>
         <w:rPr>
           <w:b/>
         </w:rPr>
-        <w:t>Catmull-Rom</w:t>
+        <w:t>Catmull</w:t>
+      </w:r>
+      <w:proofErr w:type="spellEnd"/>
+      <w:r>
+        <w:rPr>
+          <w:b/>
+        </w:rPr>
+        <w:t>-Rom</w:t>
       </w:r>
       <w:r>
         <w:t>, etc.</w:t>
@@ -298,9 +351,11 @@
           <w:numId w:val="2"/>
         </w:numPr>
       </w:pPr>
+      <w:proofErr w:type="spellStart"/>
       <w:r>
         <w:t>GetView</w:t>
       </w:r>
+      <w:proofErr w:type="spellEnd"/>
     </w:p>
     <w:p>
       <w:pPr>
@@ -322,9 +377,11 @@
           <w:numId w:val="2"/>
         </w:numPr>
       </w:pPr>
+      <w:proofErr w:type="spellStart"/>
       <w:r>
         <w:t>LookAt</w:t>
       </w:r>
+      <w:proofErr w:type="spellEnd"/>
       <w:r>
         <w:t xml:space="preserve">: </w:t>
       </w:r>
@@ -346,8 +403,13 @@
           <w:numId w:val="2"/>
         </w:numPr>
       </w:pPr>
-      <w:r>
-        <w:t>Quat: Position, Rotation</w:t>
+      <w:proofErr w:type="spellStart"/>
+      <w:r>
+        <w:t>Quat</w:t>
+      </w:r>
+      <w:proofErr w:type="spellEnd"/>
+      <w:r>
+        <w:t>: Position, Rotation</w:t>
       </w:r>
     </w:p>
     <w:p>
@@ -487,9 +549,11 @@
       <w:pPr>
         <w:pStyle w:val="Heading1"/>
       </w:pPr>
+      <w:proofErr w:type="spellStart"/>
       <w:r>
         <w:t>Framebuffer</w:t>
       </w:r>
+      <w:proofErr w:type="spellEnd"/>
     </w:p>
     <w:p>
       <w:pPr>

</xml_diff>

<commit_message>
Added the triangle lines in wireframe mode.  Fixed an error message that was caused by trying to render a texture that had not been loaded yet.
</commit_message>
<xml_diff>
--- a/README.docx
+++ b/README.docx
@@ -15,125 +15,77 @@
         <w:pStyle w:val="Subtitle"/>
       </w:pPr>
       <w:r>
-        <w:t>© Wesley Reardan 2013</w:t>
-      </w:r>
-    </w:p>
-    <w:p>
-      <w:pPr>
-        <w:pStyle w:val="Heading1"/>
-      </w:pPr>
-      <w:proofErr w:type="spellStart"/>
-      <w:r>
-        <w:t>Shader</w:t>
-      </w:r>
-      <w:proofErr w:type="spellEnd"/>
-    </w:p>
-    <w:p>
-      <w:pPr>
-        <w:pStyle w:val="ListParagraph"/>
-        <w:numPr>
-          <w:ilvl w:val="0"/>
-          <w:numId w:val="1"/>
-        </w:numPr>
-      </w:pPr>
-      <w:r>
-        <w:t>Migrate to a better Linear Algebra Library</w:t>
-      </w:r>
-      <w:r>
-        <w:t>?</w:t>
-      </w:r>
-    </w:p>
-    <w:p>
-      <w:pPr>
-        <w:pStyle w:val="ListParagraph"/>
-        <w:numPr>
-          <w:ilvl w:val="0"/>
-          <w:numId w:val="1"/>
-        </w:numPr>
-      </w:pPr>
-      <w:r>
-        <w:t xml:space="preserve">Fix </w:t>
-      </w:r>
-      <w:proofErr w:type="spellStart"/>
-      <w:r>
-        <w:t>Shader.SetUniform</w:t>
-      </w:r>
-      <w:proofErr w:type="spellEnd"/>
-      <w:r>
-        <w:t xml:space="preserve"> (partially fixed)</w:t>
-      </w:r>
-    </w:p>
-    <w:p>
-      <w:pPr>
-        <w:pStyle w:val="ListParagraph"/>
-        <w:numPr>
-          <w:ilvl w:val="0"/>
-          <w:numId w:val="1"/>
-        </w:numPr>
-      </w:pPr>
-      <w:proofErr w:type="spellStart"/>
-      <w:r>
-        <w:t>UnProject</w:t>
-      </w:r>
-      <w:proofErr w:type="spellEnd"/>
-      <w:r>
-        <w:t>??</w:t>
-      </w:r>
-    </w:p>
-    <w:p>
-      <w:pPr>
-        <w:pStyle w:val="Heading1"/>
-        <w:rPr>
-          <w:strike/>
-        </w:rPr>
-      </w:pPr>
-      <w:r>
-        <w:rPr>
-          <w:strike/>
-        </w:rPr>
-        <w:t>Mars</w:t>
-      </w:r>
-    </w:p>
-    <w:p>
-      <w:pPr>
-        <w:pStyle w:val="ListParagraph"/>
-        <w:numPr>
-          <w:ilvl w:val="0"/>
-          <w:numId w:val="7"/>
-        </w:numPr>
-        <w:rPr>
-          <w:strike/>
-        </w:rPr>
-      </w:pPr>
-      <w:r>
-        <w:rPr>
-          <w:strike/>
-        </w:rPr>
-        <w:t>Load Data</w:t>
-      </w:r>
-    </w:p>
-    <w:p>
-      <w:pPr>
-        <w:pStyle w:val="ListParagraph"/>
-        <w:numPr>
-          <w:ilvl w:val="0"/>
-          <w:numId w:val="7"/>
-        </w:numPr>
-        <w:rPr>
-          <w:strike/>
-        </w:rPr>
-      </w:pPr>
-      <w:r>
-        <w:rPr>
-          <w:strike/>
-        </w:rPr>
-        <w:t>Distort Surface</w:t>
+        <w:t>© Wesley Reardan 201</w:t>
+      </w:r>
+      <w:r>
+        <w:t>4</w:t>
       </w:r>
       <w:bookmarkStart w:id="0" w:name="_GoBack"/>
       <w:bookmarkEnd w:id="0"/>
     </w:p>
     <w:p>
       <w:pPr>
+        <w:pStyle w:val="Heading1"/>
+      </w:pPr>
+      <w:r>
+        <w:t>Shader</w:t>
+      </w:r>
+    </w:p>
+    <w:p>
+      <w:pPr>
+        <w:pStyle w:val="ListParagraph"/>
+        <w:numPr>
+          <w:ilvl w:val="0"/>
+          <w:numId w:val="1"/>
+        </w:numPr>
+      </w:pPr>
+      <w:r>
+        <w:t>Migrate to a better Linear Algebra Library</w:t>
+      </w:r>
+      <w:r>
+        <w:t>?</w:t>
+      </w:r>
+    </w:p>
+    <w:p>
+      <w:pPr>
+        <w:pStyle w:val="ListParagraph"/>
+        <w:numPr>
+          <w:ilvl w:val="0"/>
+          <w:numId w:val="1"/>
+        </w:numPr>
+      </w:pPr>
+      <w:r>
+        <w:t>Fix Shader.SetUniform (partially fixed)</w:t>
+      </w:r>
+    </w:p>
+    <w:p>
+      <w:pPr>
+        <w:pStyle w:val="ListParagraph"/>
+        <w:numPr>
+          <w:ilvl w:val="0"/>
+          <w:numId w:val="1"/>
+        </w:numPr>
+      </w:pPr>
+      <w:r>
+        <w:t>UnProject??</w:t>
+      </w:r>
+    </w:p>
+    <w:p>
+      <w:pPr>
+        <w:pStyle w:val="Heading1"/>
+        <w:rPr>
+          <w:strike/>
+        </w:rPr>
+      </w:pPr>
+      <w:r>
+        <w:rPr>
+          <w:strike/>
+        </w:rPr>
+        <w:t>Mars</w:t>
+      </w:r>
+    </w:p>
+    <w:p>
+      <w:pPr>
         <w:pStyle w:val="ListParagraph"/>
         <w:numPr>
           <w:ilvl w:val="0"/>
@@ -147,6 +99,42 @@
         <w:rPr>
           <w:strike/>
         </w:rPr>
+        <w:t>Load Data</w:t>
+      </w:r>
+    </w:p>
+    <w:p>
+      <w:pPr>
+        <w:pStyle w:val="ListParagraph"/>
+        <w:numPr>
+          <w:ilvl w:val="0"/>
+          <w:numId w:val="7"/>
+        </w:numPr>
+        <w:rPr>
+          <w:strike/>
+        </w:rPr>
+      </w:pPr>
+      <w:r>
+        <w:rPr>
+          <w:strike/>
+        </w:rPr>
+        <w:t>Distort Surface</w:t>
+      </w:r>
+    </w:p>
+    <w:p>
+      <w:pPr>
+        <w:pStyle w:val="ListParagraph"/>
+        <w:numPr>
+          <w:ilvl w:val="0"/>
+          <w:numId w:val="7"/>
+        </w:numPr>
+        <w:rPr>
+          <w:strike/>
+        </w:rPr>
+      </w:pPr>
+      <w:r>
+        <w:rPr>
+          <w:strike/>
+        </w:rPr>
         <w:t>Inherit nicely</w:t>
       </w:r>
     </w:p>
@@ -165,19 +153,32 @@
           <w:ilvl w:val="0"/>
           <w:numId w:val="1"/>
         </w:numPr>
-      </w:pPr>
-      <w:proofErr w:type="spellStart"/>
-      <w:r>
+        <w:rPr>
+          <w:strike/>
+        </w:rPr>
+      </w:pPr>
+      <w:r>
+        <w:rPr>
+          <w:strike/>
+        </w:rPr>
         <w:t>Mesh.</w:t>
       </w:r>
       <w:r>
+        <w:rPr>
+          <w:strike/>
+        </w:rPr>
         <w:t>CalculateNormals</w:t>
       </w:r>
-      <w:proofErr w:type="spellEnd"/>
-      <w:r>
+      <w:r>
+        <w:rPr>
+          <w:strike/>
+        </w:rPr>
         <w:t xml:space="preserve"> with averaged cross products, checkout cookbook</w:t>
       </w:r>
       <w:r>
+        <w:rPr>
+          <w:strike/>
+        </w:rPr>
         <w:t>, our code</w:t>
       </w:r>
     </w:p>
@@ -188,12 +189,16 @@
           <w:ilvl w:val="0"/>
           <w:numId w:val="1"/>
         </w:numPr>
-      </w:pPr>
-      <w:proofErr w:type="spellStart"/>
-      <w:r>
+        <w:rPr>
+          <w:strike/>
+        </w:rPr>
+      </w:pPr>
+      <w:r>
+        <w:rPr>
+          <w:strike/>
+        </w:rPr>
         <w:t>Mesh.BuildNormalVisualization</w:t>
       </w:r>
-      <w:proofErr w:type="spellEnd"/>
     </w:p>
     <w:p>
       <w:pPr>
@@ -202,15 +207,22 @@
           <w:ilvl w:val="1"/>
           <w:numId w:val="1"/>
         </w:numPr>
-      </w:pPr>
-      <w:r>
+        <w:rPr>
+          <w:strike/>
+        </w:rPr>
+      </w:pPr>
+      <w:r>
+        <w:rPr>
+          <w:strike/>
+        </w:rPr>
         <w:t xml:space="preserve">y from 0 to height, x from 0 to width, vertices -&gt; </w:t>
       </w:r>
-      <w:proofErr w:type="spellStart"/>
-      <w:r>
+      <w:r>
+        <w:rPr>
+          <w:strike/>
+        </w:rPr>
         <w:t>vbo</w:t>
       </w:r>
-      <w:proofErr w:type="spellEnd"/>
     </w:p>
     <w:p>
       <w:pPr>
@@ -259,6 +271,9 @@
       <w:r>
         <w:t>Load External Mesh from Blender</w:t>
       </w:r>
+      <w:r>
+        <w:t xml:space="preserve"> using THREE.js exporter</w:t>
+      </w:r>
     </w:p>
     <w:p>
       <w:pPr>
@@ -275,9 +290,27 @@
           <w:ilvl w:val="0"/>
           <w:numId w:val="6"/>
         </w:numPr>
-      </w:pPr>
-      <w:r>
+        <w:rPr>
+          <w:strike/>
+        </w:rPr>
+      </w:pPr>
+      <w:r>
+        <w:rPr>
+          <w:strike/>
+        </w:rPr>
         <w:t>Represent a GL mapped texture - &gt; Load Texture, Bind Texture</w:t>
+      </w:r>
+    </w:p>
+    <w:p>
+      <w:pPr>
+        <w:pStyle w:val="ListParagraph"/>
+        <w:numPr>
+          <w:ilvl w:val="0"/>
+          <w:numId w:val="6"/>
+        </w:numPr>
+      </w:pPr>
+      <w:r>
+        <w:t>Normal Map Texture</w:t>
       </w:r>
     </w:p>
     <w:p>
@@ -317,19 +350,11 @@
       <w:r>
         <w:t xml:space="preserve">, Cardinal, </w:t>
       </w:r>
-      <w:proofErr w:type="spellStart"/>
       <w:r>
         <w:rPr>
           <w:b/>
         </w:rPr>
-        <w:t>Catmull</w:t>
-      </w:r>
-      <w:proofErr w:type="spellEnd"/>
-      <w:r>
-        <w:rPr>
-          <w:b/>
-        </w:rPr>
-        <w:t>-Rom</w:t>
+        <w:t>Catmull-Rom</w:t>
       </w:r>
       <w:r>
         <w:t>, etc.</w:t>
@@ -351,11 +376,9 @@
           <w:numId w:val="2"/>
         </w:numPr>
       </w:pPr>
-      <w:proofErr w:type="spellStart"/>
       <w:r>
         <w:t>GetView</w:t>
       </w:r>
-      <w:proofErr w:type="spellEnd"/>
     </w:p>
     <w:p>
       <w:pPr>
@@ -377,11 +400,9 @@
           <w:numId w:val="2"/>
         </w:numPr>
       </w:pPr>
-      <w:proofErr w:type="spellStart"/>
       <w:r>
         <w:t>LookAt</w:t>
       </w:r>
-      <w:proofErr w:type="spellEnd"/>
       <w:r>
         <w:t xml:space="preserve">: </w:t>
       </w:r>
@@ -403,13 +424,8 @@
           <w:numId w:val="2"/>
         </w:numPr>
       </w:pPr>
-      <w:proofErr w:type="spellStart"/>
-      <w:r>
-        <w:t>Quat</w:t>
-      </w:r>
-      <w:proofErr w:type="spellEnd"/>
-      <w:r>
-        <w:t>: Position, Rotation</w:t>
+      <w:r>
+        <w:t>Quat: Position, Rotation</w:t>
       </w:r>
     </w:p>
     <w:p>
@@ -421,6 +437,7 @@
         </w:numPr>
       </w:pPr>
       <w:r>
+        <w:lastRenderedPageBreak/>
         <w:t>Move</w:t>
       </w:r>
       <w:r>
@@ -436,7 +453,6 @@
         </w:numPr>
       </w:pPr>
       <w:r>
-        <w:lastRenderedPageBreak/>
         <w:t>Track Object</w:t>
       </w:r>
       <w:r>
@@ -549,11 +565,9 @@
       <w:pPr>
         <w:pStyle w:val="Heading1"/>
       </w:pPr>
-      <w:proofErr w:type="spellStart"/>
       <w:r>
         <w:t>Framebuffer</w:t>
       </w:r>
-      <w:proofErr w:type="spellEnd"/>
     </w:p>
     <w:p>
       <w:pPr>

</xml_diff>

<commit_message>
Added solar system scene and Planet class
</commit_message>
<xml_diff>
--- a/README.docx
+++ b/README.docx
@@ -15,21 +15,29 @@
         <w:pStyle w:val="Subtitle"/>
       </w:pPr>
       <w:r>
-        <w:t>© Wesley Reardan 201</w:t>
+        <w:t xml:space="preserve">© Wesley </w:t>
+      </w:r>
+      <w:proofErr w:type="spellStart"/>
+      <w:r>
+        <w:t>Reardan</w:t>
+      </w:r>
+      <w:proofErr w:type="spellEnd"/>
+      <w:r>
+        <w:t xml:space="preserve"> 201</w:t>
       </w:r>
       <w:r>
         <w:t>4</w:t>
       </w:r>
-      <w:bookmarkStart w:id="0" w:name="_GoBack"/>
-      <w:bookmarkEnd w:id="0"/>
     </w:p>
     <w:p>
       <w:pPr>
         <w:pStyle w:val="Heading1"/>
       </w:pPr>
+      <w:proofErr w:type="spellStart"/>
       <w:r>
         <w:t>Shader</w:t>
       </w:r>
+      <w:proofErr w:type="spellEnd"/>
     </w:p>
     <w:p>
       <w:pPr>
@@ -38,11 +46,20 @@
           <w:ilvl w:val="0"/>
           <w:numId w:val="1"/>
         </w:numPr>
-      </w:pPr>
-      <w:r>
+        <w:rPr>
+          <w:strike/>
+        </w:rPr>
+      </w:pPr>
+      <w:r>
+        <w:rPr>
+          <w:strike/>
+        </w:rPr>
         <w:t>Migrate to a better Linear Algebra Library</w:t>
       </w:r>
       <w:r>
+        <w:rPr>
+          <w:strike/>
+        </w:rPr>
         <w:t>?</w:t>
       </w:r>
     </w:p>
@@ -53,9 +70,29 @@
           <w:ilvl w:val="0"/>
           <w:numId w:val="1"/>
         </w:numPr>
-      </w:pPr>
-      <w:r>
-        <w:t>Fix Shader.SetUniform (partially fixed)</w:t>
+        <w:rPr>
+          <w:strike/>
+        </w:rPr>
+      </w:pPr>
+      <w:r>
+        <w:rPr>
+          <w:strike/>
+        </w:rPr>
+        <w:t xml:space="preserve">Fix </w:t>
+      </w:r>
+      <w:proofErr w:type="spellStart"/>
+      <w:r>
+        <w:rPr>
+          <w:strike/>
+        </w:rPr>
+        <w:t>Shader.SetUniform</w:t>
+      </w:r>
+      <w:proofErr w:type="spellEnd"/>
+      <w:r>
+        <w:rPr>
+          <w:strike/>
+        </w:rPr>
+        <w:t xml:space="preserve"> (partially fixed)</w:t>
       </w:r>
     </w:p>
     <w:p>
@@ -66,8 +103,13 @@
           <w:numId w:val="1"/>
         </w:numPr>
       </w:pPr>
-      <w:r>
-        <w:t>UnProject??</w:t>
+      <w:proofErr w:type="spellStart"/>
+      <w:r>
+        <w:t>UnProject</w:t>
+      </w:r>
+      <w:proofErr w:type="spellEnd"/>
+      <w:r>
+        <w:t>??</w:t>
       </w:r>
     </w:p>
     <w:p>
@@ -157,6 +199,7 @@
           <w:strike/>
         </w:rPr>
       </w:pPr>
+      <w:proofErr w:type="spellStart"/>
       <w:r>
         <w:rPr>
           <w:strike/>
@@ -169,6 +212,7 @@
         </w:rPr>
         <w:t>CalculateNormals</w:t>
       </w:r>
+      <w:proofErr w:type="spellEnd"/>
       <w:r>
         <w:rPr>
           <w:strike/>
@@ -193,12 +237,14 @@
           <w:strike/>
         </w:rPr>
       </w:pPr>
+      <w:proofErr w:type="spellStart"/>
       <w:r>
         <w:rPr>
           <w:strike/>
         </w:rPr>
         <w:t>Mesh.BuildNormalVisualization</w:t>
       </w:r>
+      <w:proofErr w:type="spellEnd"/>
     </w:p>
     <w:p>
       <w:pPr>
@@ -217,12 +263,14 @@
         </w:rPr>
         <w:t xml:space="preserve">y from 0 to height, x from 0 to width, vertices -&gt; </w:t>
       </w:r>
+      <w:proofErr w:type="spellStart"/>
       <w:r>
         <w:rPr>
           <w:strike/>
         </w:rPr>
         <w:t>vbo</w:t>
       </w:r>
+      <w:proofErr w:type="spellEnd"/>
     </w:p>
     <w:p>
       <w:pPr>
@@ -350,11 +398,19 @@
       <w:r>
         <w:t xml:space="preserve">, Cardinal, </w:t>
       </w:r>
+      <w:proofErr w:type="spellStart"/>
       <w:r>
         <w:rPr>
           <w:b/>
         </w:rPr>
-        <w:t>Catmull-Rom</w:t>
+        <w:t>Catmull</w:t>
+      </w:r>
+      <w:proofErr w:type="spellEnd"/>
+      <w:r>
+        <w:rPr>
+          <w:b/>
+        </w:rPr>
+        <w:t>-Rom</w:t>
       </w:r>
       <w:r>
         <w:t>, etc.</w:t>
@@ -376,9 +432,11 @@
           <w:numId w:val="2"/>
         </w:numPr>
       </w:pPr>
+      <w:proofErr w:type="spellStart"/>
       <w:r>
         <w:t>GetView</w:t>
       </w:r>
+      <w:proofErr w:type="spellEnd"/>
     </w:p>
     <w:p>
       <w:pPr>
@@ -400,9 +458,11 @@
           <w:numId w:val="2"/>
         </w:numPr>
       </w:pPr>
+      <w:proofErr w:type="spellStart"/>
       <w:r>
         <w:t>LookAt</w:t>
       </w:r>
+      <w:proofErr w:type="spellEnd"/>
       <w:r>
         <w:t xml:space="preserve">: </w:t>
       </w:r>
@@ -424,8 +484,13 @@
           <w:numId w:val="2"/>
         </w:numPr>
       </w:pPr>
-      <w:r>
-        <w:t>Quat: Position, Rotation</w:t>
+      <w:proofErr w:type="spellStart"/>
+      <w:r>
+        <w:t>Quat</w:t>
+      </w:r>
+      <w:proofErr w:type="spellEnd"/>
+      <w:r>
+        <w:t>: Position, Rotation</w:t>
       </w:r>
     </w:p>
     <w:p>
@@ -564,10 +629,19 @@
     <w:p>
       <w:pPr>
         <w:pStyle w:val="Heading1"/>
-      </w:pPr>
-      <w:r>
+        <w:rPr>
+          <w:strike/>
+        </w:rPr>
+      </w:pPr>
+      <w:bookmarkStart w:id="0" w:name="_GoBack"/>
+      <w:proofErr w:type="spellStart"/>
+      <w:r>
+        <w:rPr>
+          <w:strike/>
+        </w:rPr>
         <w:t>Framebuffer</w:t>
       </w:r>
+      <w:proofErr w:type="spellEnd"/>
     </w:p>
     <w:p>
       <w:pPr>
@@ -576,8 +650,14 @@
           <w:ilvl w:val="0"/>
           <w:numId w:val="5"/>
         </w:numPr>
-      </w:pPr>
-      <w:r>
+        <w:rPr>
+          <w:strike/>
+        </w:rPr>
+      </w:pPr>
+      <w:r>
+        <w:rPr>
+          <w:strike/>
+        </w:rPr>
         <w:t>Render to Texture</w:t>
       </w:r>
     </w:p>
@@ -588,8 +668,14 @@
           <w:ilvl w:val="0"/>
           <w:numId w:val="5"/>
         </w:numPr>
-      </w:pPr>
-      <w:r>
+        <w:rPr>
+          <w:strike/>
+        </w:rPr>
+      </w:pPr>
+      <w:r>
+        <w:rPr>
+          <w:strike/>
+        </w:rPr>
         <w:t>Post Processing effect</w:t>
       </w:r>
     </w:p>
@@ -600,11 +686,18 @@
           <w:ilvl w:val="0"/>
           <w:numId w:val="5"/>
         </w:numPr>
-      </w:pPr>
-      <w:r>
+        <w:rPr>
+          <w:strike/>
+        </w:rPr>
+      </w:pPr>
+      <w:r>
+        <w:rPr>
+          <w:strike/>
+        </w:rPr>
         <w:t>Render depth to Texture</w:t>
       </w:r>
     </w:p>
+    <w:bookmarkEnd w:id="0"/>
     <w:p>
       <w:pPr>
         <w:pStyle w:val="ListParagraph"/>

</xml_diff>